<commit_message>
Planificarea și specificațiile proiectului
Am mentionat si Passport si PrimeReact
</commit_message>
<xml_diff>
--- a/Planificarea și specificațiile proiectului.docx
+++ b/Planificarea și specificațiile proiectului.docx
@@ -90,7 +90,25 @@
           <w:szCs w:val="26"/>
           <w:lang w:val="en-US"/>
         </w:rPr>
-        <w:t xml:space="preserve">Pentru crearea paginii web, pe lângă HTML, ne vom folosi de Bootstrap ca extensie de CSS pentru înfrumuțesarea paginii. </w:t>
+        <w:t>Pentru crearea paginii web, pe lângă HTML, ne vom folosi de Bootstrap ca extensie de CSS pentru înfrumuțesarea paginii.</w:t>
+      </w:r>
+      <w:r>
+        <w:rPr>
+          <w:rFonts w:ascii="Times New Roman" w:hAnsi="Times New Roman" w:cs="Times New Roman"/>
+          <w:sz w:val="26"/>
+          <w:szCs w:val="26"/>
+          <w:lang w:val="en-US"/>
+        </w:rPr>
+        <w:t xml:space="preserve"> Pentru log-in ne vom folosi de Passport, iar pentru UI vom folosi PrimeReact.</w:t>
+      </w:r>
+      <w:r>
+        <w:rPr>
+          <w:rFonts w:ascii="Times New Roman" w:hAnsi="Times New Roman" w:cs="Times New Roman"/>
+          <w:sz w:val="26"/>
+          <w:szCs w:val="26"/>
+          <w:lang w:val="en-US"/>
+        </w:rPr>
+        <w:t xml:space="preserve"> </w:t>
       </w:r>
     </w:p>
     <w:p>

</xml_diff>